<commit_message>
Planning y PROBE Updated
</commit_message>
<xml_diff>
--- a/Proceso/Planning Poker y PROBE.docx
+++ b/Proceso/Planning Poker y PROBE.docx
@@ -1,6 +1,6 @@
 
 <file path=word/document.xml><?xml version="1.0" encoding="utf-8"?>
-<w:document xmlns:wpc="http://schemas.microsoft.com/office/word/2010/wordprocessingCanvas" xmlns:cx="http://schemas.microsoft.com/office/drawing/2014/chartex" xmlns:mc="http://schemas.openxmlformats.org/markup-compatibility/2006" xmlns:o="urn:schemas-microsoft-com:office:office" xmlns:r="http://schemas.openxmlformats.org/officeDocument/2006/relationships" xmlns:m="http://schemas.openxmlformats.org/officeDocument/2006/math" xmlns:v="urn:schemas-microsoft-com:vml" xmlns:wp14="http://schemas.microsoft.com/office/word/2010/wordprocessingDrawing" xmlns:wp="http://schemas.openxmlformats.org/drawingml/2006/wordprocessingDrawing" xmlns:w10="urn:schemas-microsoft-com:office:word" xmlns:w="http://schemas.openxmlformats.org/wordprocessingml/2006/main" xmlns:w14="http://schemas.microsoft.com/office/word/2010/wordml" xmlns:w15="http://schemas.microsoft.com/office/word/2012/wordml" xmlns:w16se="http://schemas.microsoft.com/office/word/2015/wordml/symex" xmlns:wpg="http://schemas.microsoft.com/office/word/2010/wordprocessingGroup" xmlns:wpi="http://schemas.microsoft.com/office/word/2010/wordprocessingInk" xmlns:wne="http://schemas.microsoft.com/office/word/2006/wordml" xmlns:wps="http://schemas.microsoft.com/office/word/2010/wordprocessingShape" mc:Ignorable="w14 w15 w16se wp14">
+<w:document xmlns:wpc="http://schemas.microsoft.com/office/word/2010/wordprocessingCanvas" xmlns:cx="http://schemas.microsoft.com/office/drawing/2014/chartex" xmlns:mc="http://schemas.openxmlformats.org/markup-compatibility/2006" xmlns:o="urn:schemas-microsoft-com:office:office" xmlns:r="http://schemas.openxmlformats.org/officeDocument/2006/relationships" xmlns:m="http://schemas.openxmlformats.org/officeDocument/2006/math" xmlns:v="urn:schemas-microsoft-com:vml" xmlns:wp14="http://schemas.microsoft.com/office/word/2010/wordprocessingDrawing" xmlns:wp="http://schemas.openxmlformats.org/drawingml/2006/wordprocessingDrawing" xmlns:w10="urn:schemas-microsoft-com:office:word" xmlns:w="http://schemas.openxmlformats.org/wordprocessingml/2006/main" xmlns:w14="http://schemas.microsoft.com/office/word/2010/wordml" xmlns:w15="http://schemas.microsoft.com/office/word/2012/wordml" xmlns:w16se="http://schemas.microsoft.com/office/word/2015/wordml/symex" xmlns:wpg="http://schemas.microsoft.com/office/word/2010/wordprocessingGroup" xmlns:wpi="http://schemas.microsoft.com/office/word/2010/wordprocessingInk" xmlns:wne="http://schemas.microsoft.com/office/word/2006/wordml" xmlns:wps="http://schemas.microsoft.com/office/word/2010/wordprocessingShape" xmlns:a="http://schemas.openxmlformats.org/drawingml/2006/main" xmlns:pic="http://schemas.openxmlformats.org/drawingml/2006/picture" mc:Ignorable="w14 w15 w16se wp14">
   <w:body>
     <w:p>
       <w:pPr>
@@ -203,6 +203,7 @@
         <w:tc>
           <w:tcPr>
             <w:tcW w:w="4247" w:type="dxa"/>
+            <w:tcMar/>
           </w:tcPr>
           <w:p>
             <w:pPr>
@@ -222,6 +223,7 @@
         <w:tc>
           <w:tcPr>
             <w:tcW w:w="4247" w:type="dxa"/>
+            <w:tcMar/>
           </w:tcPr>
           <w:p>
             <w:pPr>
@@ -243,6 +245,7 @@
         <w:tc>
           <w:tcPr>
             <w:tcW w:w="4247" w:type="dxa"/>
+            <w:tcMar/>
           </w:tcPr>
           <w:p>
             <w:pPr>
@@ -262,19 +265,15 @@
         <w:tc>
           <w:tcPr>
             <w:tcW w:w="4247" w:type="dxa"/>
-          </w:tcPr>
-          <w:p>
-            <w:pPr>
-              <w:jc w:val="center"/>
-              <w:rPr>
-                <w:szCs w:val="20"/>
-              </w:rPr>
-            </w:pPr>
-            <w:r>
-              <w:rPr>
-                <w:szCs w:val="20"/>
-              </w:rPr>
-              <w:t>2</w:t>
+            <w:tcMar/>
+          </w:tcPr>
+          <w:p>
+            <w:pPr>
+              <w:jc w:val="center"/>
+            </w:pPr>
+            <w:r>
+              <w:rPr/>
+              <w:t>4</w:t>
             </w:r>
           </w:p>
         </w:tc>
@@ -283,6 +282,7 @@
         <w:tc>
           <w:tcPr>
             <w:tcW w:w="4247" w:type="dxa"/>
+            <w:tcMar/>
           </w:tcPr>
           <w:p>
             <w:pPr>
@@ -302,19 +302,15 @@
         <w:tc>
           <w:tcPr>
             <w:tcW w:w="4247" w:type="dxa"/>
-          </w:tcPr>
-          <w:p>
-            <w:pPr>
-              <w:jc w:val="center"/>
-              <w:rPr>
-                <w:szCs w:val="20"/>
-              </w:rPr>
-            </w:pPr>
-            <w:r>
-              <w:rPr>
-                <w:szCs w:val="20"/>
-              </w:rPr>
-              <w:t>2</w:t>
+            <w:tcMar/>
+          </w:tcPr>
+          <w:p>
+            <w:pPr>
+              <w:jc w:val="center"/>
+            </w:pPr>
+            <w:r>
+              <w:rPr/>
+              <w:t>6</w:t>
             </w:r>
           </w:p>
         </w:tc>
@@ -323,6 +319,7 @@
         <w:tc>
           <w:tcPr>
             <w:tcW w:w="4247" w:type="dxa"/>
+            <w:tcMar/>
           </w:tcPr>
           <w:p>
             <w:pPr>
@@ -344,19 +341,15 @@
         <w:tc>
           <w:tcPr>
             <w:tcW w:w="4247" w:type="dxa"/>
-          </w:tcPr>
-          <w:p>
-            <w:pPr>
-              <w:jc w:val="center"/>
-              <w:rPr>
-                <w:szCs w:val="20"/>
-              </w:rPr>
-            </w:pPr>
-            <w:r>
-              <w:rPr>
-                <w:szCs w:val="20"/>
-              </w:rPr>
-              <w:t>2</w:t>
+            <w:tcMar/>
+          </w:tcPr>
+          <w:p>
+            <w:pPr>
+              <w:jc w:val="center"/>
+            </w:pPr>
+            <w:r>
+              <w:rPr/>
+              <w:t>3</w:t>
             </w:r>
           </w:p>
         </w:tc>
@@ -365,6 +358,7 @@
         <w:tc>
           <w:tcPr>
             <w:tcW w:w="4247" w:type="dxa"/>
+            <w:tcMar/>
           </w:tcPr>
           <w:p>
             <w:pPr>
@@ -384,19 +378,15 @@
         <w:tc>
           <w:tcPr>
             <w:tcW w:w="4247" w:type="dxa"/>
-          </w:tcPr>
-          <w:p>
-            <w:pPr>
-              <w:jc w:val="center"/>
-              <w:rPr>
-                <w:szCs w:val="20"/>
-              </w:rPr>
-            </w:pPr>
-            <w:r>
-              <w:rPr>
-                <w:szCs w:val="20"/>
-              </w:rPr>
-              <w:t>6</w:t>
+            <w:tcMar/>
+          </w:tcPr>
+          <w:p>
+            <w:pPr>
+              <w:jc w:val="center"/>
+            </w:pPr>
+            <w:r>
+              <w:rPr/>
+              <w:t>7</w:t>
             </w:r>
           </w:p>
         </w:tc>
@@ -405,6 +395,7 @@
         <w:tc>
           <w:tcPr>
             <w:tcW w:w="4247" w:type="dxa"/>
+            <w:tcMar/>
           </w:tcPr>
           <w:p>
             <w:pPr>
@@ -424,19 +415,15 @@
         <w:tc>
           <w:tcPr>
             <w:tcW w:w="4247" w:type="dxa"/>
-          </w:tcPr>
-          <w:p>
-            <w:pPr>
-              <w:jc w:val="center"/>
-              <w:rPr>
-                <w:szCs w:val="20"/>
-              </w:rPr>
-            </w:pPr>
-            <w:r>
-              <w:rPr>
-                <w:szCs w:val="20"/>
-              </w:rPr>
-              <w:t>6</w:t>
+            <w:tcMar/>
+          </w:tcPr>
+          <w:p>
+            <w:pPr>
+              <w:jc w:val="center"/>
+            </w:pPr>
+            <w:r>
+              <w:rPr/>
+              <w:t>7</w:t>
             </w:r>
           </w:p>
         </w:tc>
@@ -445,6 +432,7 @@
         <w:tc>
           <w:tcPr>
             <w:tcW w:w="4247" w:type="dxa"/>
+            <w:tcMar/>
           </w:tcPr>
           <w:p>
             <w:pPr>
@@ -464,19 +452,15 @@
         <w:tc>
           <w:tcPr>
             <w:tcW w:w="4247" w:type="dxa"/>
-          </w:tcPr>
-          <w:p>
-            <w:pPr>
-              <w:jc w:val="center"/>
-              <w:rPr>
-                <w:szCs w:val="20"/>
-              </w:rPr>
-            </w:pPr>
-            <w:r>
-              <w:rPr>
-                <w:szCs w:val="20"/>
-              </w:rPr>
-              <w:t>4</w:t>
+            <w:tcMar/>
+          </w:tcPr>
+          <w:p>
+            <w:pPr>
+              <w:jc w:val="center"/>
+            </w:pPr>
+            <w:r>
+              <w:rPr/>
+              <w:t>7</w:t>
             </w:r>
           </w:p>
         </w:tc>
@@ -485,6 +469,7 @@
         <w:tc>
           <w:tcPr>
             <w:tcW w:w="4247" w:type="dxa"/>
+            <w:tcMar/>
           </w:tcPr>
           <w:p>
             <w:pPr>
@@ -504,19 +489,15 @@
         <w:tc>
           <w:tcPr>
             <w:tcW w:w="4247" w:type="dxa"/>
-          </w:tcPr>
-          <w:p>
-            <w:pPr>
-              <w:jc w:val="center"/>
-              <w:rPr>
-                <w:szCs w:val="20"/>
-              </w:rPr>
-            </w:pPr>
-            <w:r>
-              <w:rPr>
-                <w:szCs w:val="20"/>
-              </w:rPr>
-              <w:t>4</w:t>
+            <w:tcMar/>
+          </w:tcPr>
+          <w:p>
+            <w:pPr>
+              <w:jc w:val="center"/>
+            </w:pPr>
+            <w:r>
+              <w:rPr/>
+              <w:t>5</w:t>
             </w:r>
           </w:p>
         </w:tc>
@@ -525,6 +506,7 @@
         <w:tc>
           <w:tcPr>
             <w:tcW w:w="4247" w:type="dxa"/>
+            <w:tcMar/>
           </w:tcPr>
           <w:p>
             <w:pPr>
@@ -544,19 +526,15 @@
         <w:tc>
           <w:tcPr>
             <w:tcW w:w="4247" w:type="dxa"/>
-          </w:tcPr>
-          <w:p>
-            <w:pPr>
-              <w:jc w:val="center"/>
-              <w:rPr>
-                <w:szCs w:val="20"/>
-              </w:rPr>
-            </w:pPr>
-            <w:r>
-              <w:rPr>
-                <w:szCs w:val="20"/>
-              </w:rPr>
-              <w:t>8</w:t>
+            <w:tcMar/>
+          </w:tcPr>
+          <w:p>
+            <w:pPr>
+              <w:jc w:val="center"/>
+            </w:pPr>
+            <w:r>
+              <w:rPr/>
+              <w:t>9</w:t>
             </w:r>
           </w:p>
         </w:tc>
@@ -605,6 +583,7 @@
         <w:tc>
           <w:tcPr>
             <w:tcW w:w="4247" w:type="dxa"/>
+            <w:tcMar/>
           </w:tcPr>
           <w:p>
             <w:pPr>
@@ -624,6 +603,7 @@
         <w:tc>
           <w:tcPr>
             <w:tcW w:w="4247" w:type="dxa"/>
+            <w:tcMar/>
           </w:tcPr>
           <w:p>
             <w:pPr>
@@ -645,6 +625,7 @@
         <w:tc>
           <w:tcPr>
             <w:tcW w:w="4247" w:type="dxa"/>
+            <w:tcMar/>
           </w:tcPr>
           <w:p>
             <w:pPr>
@@ -664,19 +645,15 @@
         <w:tc>
           <w:tcPr>
             <w:tcW w:w="4247" w:type="dxa"/>
-          </w:tcPr>
-          <w:p>
-            <w:pPr>
-              <w:jc w:val="center"/>
-              <w:rPr>
-                <w:szCs w:val="20"/>
-              </w:rPr>
-            </w:pPr>
-            <w:r>
-              <w:rPr>
-                <w:szCs w:val="20"/>
-              </w:rPr>
-              <w:t>5</w:t>
+            <w:tcMar/>
+          </w:tcPr>
+          <w:p>
+            <w:pPr>
+              <w:jc w:val="center"/>
+            </w:pPr>
+            <w:r>
+              <w:rPr/>
+              <w:t>6</w:t>
             </w:r>
           </w:p>
         </w:tc>
@@ -685,6 +662,7 @@
         <w:tc>
           <w:tcPr>
             <w:tcW w:w="4247" w:type="dxa"/>
+            <w:tcMar/>
           </w:tcPr>
           <w:p>
             <w:pPr>
@@ -704,19 +682,15 @@
         <w:tc>
           <w:tcPr>
             <w:tcW w:w="4247" w:type="dxa"/>
-          </w:tcPr>
-          <w:p>
-            <w:pPr>
-              <w:jc w:val="center"/>
-              <w:rPr>
-                <w:szCs w:val="20"/>
-              </w:rPr>
-            </w:pPr>
-            <w:r>
-              <w:rPr>
-                <w:szCs w:val="20"/>
-              </w:rPr>
-              <w:t>4</w:t>
+            <w:tcMar/>
+          </w:tcPr>
+          <w:p>
+            <w:pPr>
+              <w:jc w:val="center"/>
+            </w:pPr>
+            <w:r>
+              <w:rPr/>
+              <w:t>7</w:t>
             </w:r>
           </w:p>
         </w:tc>
@@ -725,6 +699,7 @@
         <w:tc>
           <w:tcPr>
             <w:tcW w:w="4247" w:type="dxa"/>
+            <w:tcMar/>
           </w:tcPr>
           <w:p>
             <w:pPr>
@@ -744,19 +719,15 @@
         <w:tc>
           <w:tcPr>
             <w:tcW w:w="4247" w:type="dxa"/>
-          </w:tcPr>
-          <w:p>
-            <w:pPr>
-              <w:jc w:val="center"/>
-              <w:rPr>
-                <w:szCs w:val="20"/>
-              </w:rPr>
-            </w:pPr>
-            <w:r>
-              <w:rPr>
-                <w:szCs w:val="20"/>
-              </w:rPr>
-              <w:t>3</w:t>
+            <w:tcMar/>
+          </w:tcPr>
+          <w:p>
+            <w:pPr>
+              <w:jc w:val="center"/>
+            </w:pPr>
+            <w:r>
+              <w:rPr/>
+              <w:t>6</w:t>
             </w:r>
           </w:p>
         </w:tc>
@@ -765,6 +736,7 @@
         <w:tc>
           <w:tcPr>
             <w:tcW w:w="4247" w:type="dxa"/>
+            <w:tcMar/>
           </w:tcPr>
           <w:p>
             <w:pPr>
@@ -784,19 +756,15 @@
         <w:tc>
           <w:tcPr>
             <w:tcW w:w="4247" w:type="dxa"/>
-          </w:tcPr>
-          <w:p>
-            <w:pPr>
-              <w:jc w:val="center"/>
-              <w:rPr>
-                <w:szCs w:val="20"/>
-              </w:rPr>
-            </w:pPr>
-            <w:r>
-              <w:rPr>
-                <w:szCs w:val="20"/>
-              </w:rPr>
-              <w:t>3</w:t>
+            <w:tcMar/>
+          </w:tcPr>
+          <w:p>
+            <w:pPr>
+              <w:jc w:val="center"/>
+            </w:pPr>
+            <w:r>
+              <w:rPr/>
+              <w:t>4</w:t>
             </w:r>
           </w:p>
         </w:tc>
@@ -805,6 +773,7 @@
         <w:tc>
           <w:tcPr>
             <w:tcW w:w="4247" w:type="dxa"/>
+            <w:tcMar/>
           </w:tcPr>
           <w:p>
             <w:pPr>
@@ -824,19 +793,15 @@
         <w:tc>
           <w:tcPr>
             <w:tcW w:w="4247" w:type="dxa"/>
-          </w:tcPr>
-          <w:p>
-            <w:pPr>
-              <w:jc w:val="center"/>
-              <w:rPr>
-                <w:szCs w:val="20"/>
-              </w:rPr>
-            </w:pPr>
-            <w:r>
-              <w:rPr>
-                <w:szCs w:val="20"/>
-              </w:rPr>
-              <w:t>5</w:t>
+            <w:tcMar/>
+          </w:tcPr>
+          <w:p>
+            <w:pPr>
+              <w:jc w:val="center"/>
+            </w:pPr>
+            <w:r>
+              <w:rPr/>
+              <w:t>7</w:t>
             </w:r>
           </w:p>
         </w:tc>
@@ -879,6 +844,7 @@
         <w:tc>
           <w:tcPr>
             <w:tcW w:w="4247" w:type="dxa"/>
+            <w:tcMar/>
           </w:tcPr>
           <w:p>
             <w:pPr>
@@ -898,6 +864,7 @@
         <w:tc>
           <w:tcPr>
             <w:tcW w:w="4247" w:type="dxa"/>
+            <w:tcMar/>
           </w:tcPr>
           <w:p>
             <w:pPr>
@@ -919,6 +886,7 @@
         <w:tc>
           <w:tcPr>
             <w:tcW w:w="4247" w:type="dxa"/>
+            <w:tcMar/>
           </w:tcPr>
           <w:p>
             <w:pPr>
@@ -938,19 +906,15 @@
         <w:tc>
           <w:tcPr>
             <w:tcW w:w="4247" w:type="dxa"/>
-          </w:tcPr>
-          <w:p>
-            <w:pPr>
-              <w:jc w:val="center"/>
-              <w:rPr>
-                <w:szCs w:val="20"/>
-              </w:rPr>
-            </w:pPr>
-            <w:r>
-              <w:rPr>
-                <w:szCs w:val="20"/>
-              </w:rPr>
-              <w:t>4</w:t>
+            <w:tcMar/>
+          </w:tcPr>
+          <w:p>
+            <w:pPr>
+              <w:jc w:val="center"/>
+            </w:pPr>
+            <w:r>
+              <w:rPr/>
+              <w:t>6</w:t>
             </w:r>
           </w:p>
         </w:tc>
@@ -959,6 +923,7 @@
         <w:tc>
           <w:tcPr>
             <w:tcW w:w="4247" w:type="dxa"/>
+            <w:tcMar/>
           </w:tcPr>
           <w:p>
             <w:pPr>
@@ -978,19 +943,15 @@
         <w:tc>
           <w:tcPr>
             <w:tcW w:w="4247" w:type="dxa"/>
-          </w:tcPr>
-          <w:p>
-            <w:pPr>
-              <w:jc w:val="center"/>
-              <w:rPr>
-                <w:szCs w:val="20"/>
-              </w:rPr>
-            </w:pPr>
-            <w:r>
-              <w:rPr>
-                <w:szCs w:val="20"/>
-              </w:rPr>
-              <w:t>5</w:t>
+            <w:tcMar/>
+          </w:tcPr>
+          <w:p>
+            <w:pPr>
+              <w:jc w:val="center"/>
+            </w:pPr>
+            <w:r>
+              <w:rPr/>
+              <w:t>6</w:t>
             </w:r>
           </w:p>
         </w:tc>
@@ -999,6 +960,7 @@
         <w:tc>
           <w:tcPr>
             <w:tcW w:w="4247" w:type="dxa"/>
+            <w:tcMar/>
           </w:tcPr>
           <w:p>
             <w:pPr>
@@ -1018,6 +980,7 @@
         <w:tc>
           <w:tcPr>
             <w:tcW w:w="4247" w:type="dxa"/>
+            <w:tcMar/>
           </w:tcPr>
           <w:p>
             <w:pPr>
@@ -1576,7 +1539,7 @@
             </w:r>
           </w:p>
         </w:tc>
-        <w:bookmarkStart w:id="0" w:name="_GoBack"/>
+        <w:bookmarkStart w:name="_GoBack" w:id="0"/>
         <w:bookmarkEnd w:id="0"/>
       </w:tr>
     </w:tbl>
@@ -1588,7 +1551,7 @@
       </w:pPr>
     </w:p>
     <w:sectPr>
-      <w:pgSz w:w="11906" w:h="16838"/>
+      <w:pgSz w:w="11906" w:h="16838" w:orient="portrait"/>
       <w:pgMar w:top="1417" w:right="1701" w:bottom="1417" w:left="1701" w:header="708" w:footer="708" w:gutter="0"/>
       <w:cols w:space="708"/>
       <w:docGrid w:linePitch="360"/>
@@ -1789,7 +1752,7 @@
         <w:ind w:left="720" w:hanging="360"/>
       </w:pPr>
       <w:rPr>
-        <w:rFonts w:ascii="Calibri" w:eastAsiaTheme="minorEastAsia" w:hAnsi="Calibri" w:cs="Calibri" w:hint="default"/>
+        <w:rFonts w:hint="default" w:ascii="Calibri" w:hAnsi="Calibri" w:cs="Calibri" w:eastAsiaTheme="minorEastAsia"/>
       </w:rPr>
     </w:lvl>
     <w:lvl w:ilvl="1" w:tplc="04090003" w:tentative="1">
@@ -1801,7 +1764,7 @@
         <w:ind w:left="1440" w:hanging="360"/>
       </w:pPr>
       <w:rPr>
-        <w:rFonts w:ascii="Courier New" w:hAnsi="Courier New" w:cs="Courier New" w:hint="default"/>
+        <w:rFonts w:hint="default" w:ascii="Courier New" w:hAnsi="Courier New" w:cs="Courier New"/>
       </w:rPr>
     </w:lvl>
     <w:lvl w:ilvl="2" w:tplc="04090005" w:tentative="1">
@@ -1813,7 +1776,7 @@
         <w:ind w:left="2160" w:hanging="360"/>
       </w:pPr>
       <w:rPr>
-        <w:rFonts w:ascii="Wingdings" w:hAnsi="Wingdings" w:hint="default"/>
+        <w:rFonts w:hint="default" w:ascii="Wingdings" w:hAnsi="Wingdings"/>
       </w:rPr>
     </w:lvl>
     <w:lvl w:ilvl="3" w:tplc="04090001" w:tentative="1">
@@ -1825,7 +1788,7 @@
         <w:ind w:left="2880" w:hanging="360"/>
       </w:pPr>
       <w:rPr>
-        <w:rFonts w:ascii="Symbol" w:hAnsi="Symbol" w:hint="default"/>
+        <w:rFonts w:hint="default" w:ascii="Symbol" w:hAnsi="Symbol"/>
       </w:rPr>
     </w:lvl>
     <w:lvl w:ilvl="4" w:tplc="04090003" w:tentative="1">
@@ -1837,7 +1800,7 @@
         <w:ind w:left="3600" w:hanging="360"/>
       </w:pPr>
       <w:rPr>
-        <w:rFonts w:ascii="Courier New" w:hAnsi="Courier New" w:cs="Courier New" w:hint="default"/>
+        <w:rFonts w:hint="default" w:ascii="Courier New" w:hAnsi="Courier New" w:cs="Courier New"/>
       </w:rPr>
     </w:lvl>
     <w:lvl w:ilvl="5" w:tplc="04090005" w:tentative="1">
@@ -1849,7 +1812,7 @@
         <w:ind w:left="4320" w:hanging="360"/>
       </w:pPr>
       <w:rPr>
-        <w:rFonts w:ascii="Wingdings" w:hAnsi="Wingdings" w:hint="default"/>
+        <w:rFonts w:hint="default" w:ascii="Wingdings" w:hAnsi="Wingdings"/>
       </w:rPr>
     </w:lvl>
     <w:lvl w:ilvl="6" w:tplc="04090001" w:tentative="1">
@@ -1861,7 +1824,7 @@
         <w:ind w:left="5040" w:hanging="360"/>
       </w:pPr>
       <w:rPr>
-        <w:rFonts w:ascii="Symbol" w:hAnsi="Symbol" w:hint="default"/>
+        <w:rFonts w:hint="default" w:ascii="Symbol" w:hAnsi="Symbol"/>
       </w:rPr>
     </w:lvl>
     <w:lvl w:ilvl="7" w:tplc="04090003" w:tentative="1">
@@ -1873,7 +1836,7 @@
         <w:ind w:left="5760" w:hanging="360"/>
       </w:pPr>
       <w:rPr>
-        <w:rFonts w:ascii="Courier New" w:hAnsi="Courier New" w:cs="Courier New" w:hint="default"/>
+        <w:rFonts w:hint="default" w:ascii="Courier New" w:hAnsi="Courier New" w:cs="Courier New"/>
       </w:rPr>
     </w:lvl>
     <w:lvl w:ilvl="8" w:tplc="04090005" w:tentative="1">
@@ -1885,7 +1848,7 @@
         <w:ind w:left="6480" w:hanging="360"/>
       </w:pPr>
       <w:rPr>
-        <w:rFonts w:ascii="Wingdings" w:hAnsi="Wingdings" w:hint="default"/>
+        <w:rFonts w:hint="default" w:ascii="Wingdings" w:hAnsi="Wingdings"/>
       </w:rPr>
     </w:lvl>
   </w:abstractNum>
@@ -1901,7 +1864,7 @@
         <w:ind w:left="720" w:hanging="360"/>
       </w:pPr>
       <w:rPr>
-        <w:rFonts w:ascii="Symbol" w:eastAsiaTheme="minorEastAsia" w:hAnsi="Symbol" w:cstheme="minorBidi" w:hint="default"/>
+        <w:rFonts w:hint="default" w:ascii="Symbol" w:hAnsi="Symbol" w:eastAsiaTheme="minorEastAsia" w:cstheme="minorBidi"/>
       </w:rPr>
     </w:lvl>
     <w:lvl w:ilvl="1" w:tplc="04090003" w:tentative="1">
@@ -1913,7 +1876,7 @@
         <w:ind w:left="1440" w:hanging="360"/>
       </w:pPr>
       <w:rPr>
-        <w:rFonts w:ascii="Courier New" w:hAnsi="Courier New" w:cs="Courier New" w:hint="default"/>
+        <w:rFonts w:hint="default" w:ascii="Courier New" w:hAnsi="Courier New" w:cs="Courier New"/>
       </w:rPr>
     </w:lvl>
     <w:lvl w:ilvl="2" w:tplc="04090005" w:tentative="1">
@@ -1925,7 +1888,7 @@
         <w:ind w:left="2160" w:hanging="360"/>
       </w:pPr>
       <w:rPr>
-        <w:rFonts w:ascii="Wingdings" w:hAnsi="Wingdings" w:hint="default"/>
+        <w:rFonts w:hint="default" w:ascii="Wingdings" w:hAnsi="Wingdings"/>
       </w:rPr>
     </w:lvl>
     <w:lvl w:ilvl="3" w:tplc="04090001" w:tentative="1">
@@ -1937,7 +1900,7 @@
         <w:ind w:left="2880" w:hanging="360"/>
       </w:pPr>
       <w:rPr>
-        <w:rFonts w:ascii="Symbol" w:hAnsi="Symbol" w:hint="default"/>
+        <w:rFonts w:hint="default" w:ascii="Symbol" w:hAnsi="Symbol"/>
       </w:rPr>
     </w:lvl>
     <w:lvl w:ilvl="4" w:tplc="04090003" w:tentative="1">
@@ -1949,7 +1912,7 @@
         <w:ind w:left="3600" w:hanging="360"/>
       </w:pPr>
       <w:rPr>
-        <w:rFonts w:ascii="Courier New" w:hAnsi="Courier New" w:cs="Courier New" w:hint="default"/>
+        <w:rFonts w:hint="default" w:ascii="Courier New" w:hAnsi="Courier New" w:cs="Courier New"/>
       </w:rPr>
     </w:lvl>
     <w:lvl w:ilvl="5" w:tplc="04090005" w:tentative="1">
@@ -1961,7 +1924,7 @@
         <w:ind w:left="4320" w:hanging="360"/>
       </w:pPr>
       <w:rPr>
-        <w:rFonts w:ascii="Wingdings" w:hAnsi="Wingdings" w:hint="default"/>
+        <w:rFonts w:hint="default" w:ascii="Wingdings" w:hAnsi="Wingdings"/>
       </w:rPr>
     </w:lvl>
     <w:lvl w:ilvl="6" w:tplc="04090001" w:tentative="1">
@@ -1973,7 +1936,7 @@
         <w:ind w:left="5040" w:hanging="360"/>
       </w:pPr>
       <w:rPr>
-        <w:rFonts w:ascii="Symbol" w:hAnsi="Symbol" w:hint="default"/>
+        <w:rFonts w:hint="default" w:ascii="Symbol" w:hAnsi="Symbol"/>
       </w:rPr>
     </w:lvl>
     <w:lvl w:ilvl="7" w:tplc="04090003" w:tentative="1">
@@ -1985,7 +1948,7 @@
         <w:ind w:left="5760" w:hanging="360"/>
       </w:pPr>
       <w:rPr>
-        <w:rFonts w:ascii="Courier New" w:hAnsi="Courier New" w:cs="Courier New" w:hint="default"/>
+        <w:rFonts w:hint="default" w:ascii="Courier New" w:hAnsi="Courier New" w:cs="Courier New"/>
       </w:rPr>
     </w:lvl>
     <w:lvl w:ilvl="8" w:tplc="04090005" w:tentative="1">
@@ -1997,7 +1960,7 @@
         <w:ind w:left="6480" w:hanging="360"/>
       </w:pPr>
       <w:rPr>
-        <w:rFonts w:ascii="Wingdings" w:hAnsi="Wingdings" w:hint="default"/>
+        <w:rFonts w:hint="default" w:ascii="Wingdings" w:hAnsi="Wingdings"/>
       </w:rPr>
     </w:lvl>
   </w:abstractNum>
@@ -2021,7 +1984,7 @@
   <w:docDefaults>
     <w:rPrDefault>
       <w:rPr>
-        <w:rFonts w:asciiTheme="minorHAnsi" w:eastAsiaTheme="minorEastAsia" w:hAnsiTheme="minorHAnsi" w:cstheme="minorBidi"/>
+        <w:rFonts w:asciiTheme="minorHAnsi" w:hAnsiTheme="minorHAnsi" w:eastAsiaTheme="minorEastAsia" w:cstheme="minorBidi"/>
         <w:sz w:val="22"/>
         <w:szCs w:val="22"/>
         <w:lang w:val="es-ES" w:eastAsia="es-ES" w:bidi="ar-SA"/>
@@ -2036,14 +1999,14 @@
   <w:latentStyles w:defLockedState="0" w:defUIPriority="99" w:defSemiHidden="0" w:defUnhideWhenUsed="0" w:defQFormat="0" w:count="371">
     <w:lsdException w:name="Normal" w:uiPriority="0" w:qFormat="1"/>
     <w:lsdException w:name="heading 1" w:uiPriority="9" w:qFormat="1"/>
-    <w:lsdException w:name="heading 2" w:semiHidden="1" w:uiPriority="9" w:unhideWhenUsed="1" w:qFormat="1"/>
-    <w:lsdException w:name="heading 3" w:semiHidden="1" w:uiPriority="9" w:unhideWhenUsed="1" w:qFormat="1"/>
-    <w:lsdException w:name="heading 4" w:semiHidden="1" w:uiPriority="9" w:unhideWhenUsed="1" w:qFormat="1"/>
-    <w:lsdException w:name="heading 5" w:semiHidden="1" w:uiPriority="9" w:unhideWhenUsed="1" w:qFormat="1"/>
-    <w:lsdException w:name="heading 6" w:semiHidden="1" w:uiPriority="9" w:unhideWhenUsed="1" w:qFormat="1"/>
-    <w:lsdException w:name="heading 7" w:semiHidden="1" w:uiPriority="9" w:unhideWhenUsed="1" w:qFormat="1"/>
-    <w:lsdException w:name="heading 8" w:semiHidden="1" w:uiPriority="9" w:unhideWhenUsed="1" w:qFormat="1"/>
-    <w:lsdException w:name="heading 9" w:semiHidden="1" w:uiPriority="9" w:unhideWhenUsed="1" w:qFormat="1"/>
+    <w:lsdException w:name="heading 2" w:uiPriority="9" w:semiHidden="1" w:unhideWhenUsed="1" w:qFormat="1"/>
+    <w:lsdException w:name="heading 3" w:uiPriority="9" w:semiHidden="1" w:unhideWhenUsed="1" w:qFormat="1"/>
+    <w:lsdException w:name="heading 4" w:uiPriority="9" w:semiHidden="1" w:unhideWhenUsed="1" w:qFormat="1"/>
+    <w:lsdException w:name="heading 5" w:uiPriority="9" w:semiHidden="1" w:unhideWhenUsed="1" w:qFormat="1"/>
+    <w:lsdException w:name="heading 6" w:uiPriority="9" w:semiHidden="1" w:unhideWhenUsed="1" w:qFormat="1"/>
+    <w:lsdException w:name="heading 7" w:uiPriority="9" w:semiHidden="1" w:unhideWhenUsed="1" w:qFormat="1"/>
+    <w:lsdException w:name="heading 8" w:uiPriority="9" w:semiHidden="1" w:unhideWhenUsed="1" w:qFormat="1"/>
+    <w:lsdException w:name="heading 9" w:uiPriority="9" w:semiHidden="1" w:unhideWhenUsed="1" w:qFormat="1"/>
     <w:lsdException w:name="index 1" w:semiHidden="1" w:unhideWhenUsed="1"/>
     <w:lsdException w:name="index 2" w:semiHidden="1" w:unhideWhenUsed="1"/>
     <w:lsdException w:name="index 3" w:semiHidden="1" w:unhideWhenUsed="1"/>
@@ -2053,22 +2016,22 @@
     <w:lsdException w:name="index 7" w:semiHidden="1" w:unhideWhenUsed="1"/>
     <w:lsdException w:name="index 8" w:semiHidden="1" w:unhideWhenUsed="1"/>
     <w:lsdException w:name="index 9" w:semiHidden="1" w:unhideWhenUsed="1"/>
-    <w:lsdException w:name="toc 1" w:semiHidden="1" w:uiPriority="39" w:unhideWhenUsed="1"/>
-    <w:lsdException w:name="toc 2" w:semiHidden="1" w:uiPriority="39" w:unhideWhenUsed="1"/>
-    <w:lsdException w:name="toc 3" w:semiHidden="1" w:uiPriority="39" w:unhideWhenUsed="1"/>
-    <w:lsdException w:name="toc 4" w:semiHidden="1" w:uiPriority="39" w:unhideWhenUsed="1"/>
-    <w:lsdException w:name="toc 5" w:semiHidden="1" w:uiPriority="39" w:unhideWhenUsed="1"/>
-    <w:lsdException w:name="toc 6" w:semiHidden="1" w:uiPriority="39" w:unhideWhenUsed="1"/>
-    <w:lsdException w:name="toc 7" w:semiHidden="1" w:uiPriority="39" w:unhideWhenUsed="1"/>
-    <w:lsdException w:name="toc 8" w:semiHidden="1" w:uiPriority="39" w:unhideWhenUsed="1"/>
-    <w:lsdException w:name="toc 9" w:semiHidden="1" w:uiPriority="39" w:unhideWhenUsed="1"/>
+    <w:lsdException w:name="toc 1" w:uiPriority="39" w:semiHidden="1" w:unhideWhenUsed="1"/>
+    <w:lsdException w:name="toc 2" w:uiPriority="39" w:semiHidden="1" w:unhideWhenUsed="1"/>
+    <w:lsdException w:name="toc 3" w:uiPriority="39" w:semiHidden="1" w:unhideWhenUsed="1"/>
+    <w:lsdException w:name="toc 4" w:uiPriority="39" w:semiHidden="1" w:unhideWhenUsed="1"/>
+    <w:lsdException w:name="toc 5" w:uiPriority="39" w:semiHidden="1" w:unhideWhenUsed="1"/>
+    <w:lsdException w:name="toc 6" w:uiPriority="39" w:semiHidden="1" w:unhideWhenUsed="1"/>
+    <w:lsdException w:name="toc 7" w:uiPriority="39" w:semiHidden="1" w:unhideWhenUsed="1"/>
+    <w:lsdException w:name="toc 8" w:uiPriority="39" w:semiHidden="1" w:unhideWhenUsed="1"/>
+    <w:lsdException w:name="toc 9" w:uiPriority="39" w:semiHidden="1" w:unhideWhenUsed="1"/>
     <w:lsdException w:name="Normal Indent" w:semiHidden="1" w:unhideWhenUsed="1"/>
     <w:lsdException w:name="footnote text" w:semiHidden="1" w:unhideWhenUsed="1"/>
     <w:lsdException w:name="annotation text" w:semiHidden="1" w:unhideWhenUsed="1"/>
     <w:lsdException w:name="header" w:semiHidden="1" w:unhideWhenUsed="1"/>
     <w:lsdException w:name="footer" w:semiHidden="1" w:unhideWhenUsed="1"/>
     <w:lsdException w:name="index heading" w:semiHidden="1" w:unhideWhenUsed="1"/>
-    <w:lsdException w:name="caption" w:semiHidden="1" w:uiPriority="35" w:unhideWhenUsed="1" w:qFormat="1"/>
+    <w:lsdException w:name="caption" w:uiPriority="35" w:semiHidden="1" w:unhideWhenUsed="1" w:qFormat="1"/>
     <w:lsdException w:name="table of figures" w:semiHidden="1" w:unhideWhenUsed="1"/>
     <w:lsdException w:name="envelope address" w:semiHidden="1" w:unhideWhenUsed="1"/>
     <w:lsdException w:name="envelope return" w:semiHidden="1" w:unhideWhenUsed="1"/>
@@ -2099,7 +2062,7 @@
     <w:lsdException w:name="Title" w:uiPriority="10" w:qFormat="1"/>
     <w:lsdException w:name="Closing" w:semiHidden="1" w:unhideWhenUsed="1"/>
     <w:lsdException w:name="Signature" w:semiHidden="1" w:unhideWhenUsed="1"/>
-    <w:lsdException w:name="Default Paragraph Font" w:semiHidden="1" w:uiPriority="1" w:unhideWhenUsed="1"/>
+    <w:lsdException w:name="Default Paragraph Font" w:uiPriority="1" w:semiHidden="1" w:unhideWhenUsed="1"/>
     <w:lsdException w:name="Body Text" w:semiHidden="1" w:unhideWhenUsed="1"/>
     <w:lsdException w:name="Body Text Indent" w:semiHidden="1" w:unhideWhenUsed="1"/>
     <w:lsdException w:name="List Continue" w:semiHidden="1" w:unhideWhenUsed="1"/>
@@ -2299,8 +2262,8 @@
     <w:lsdException w:name="Subtle Reference" w:uiPriority="31" w:qFormat="1"/>
     <w:lsdException w:name="Intense Reference" w:uiPriority="32" w:qFormat="1"/>
     <w:lsdException w:name="Book Title" w:uiPriority="33" w:qFormat="1"/>
-    <w:lsdException w:name="Bibliography" w:semiHidden="1" w:uiPriority="37" w:unhideWhenUsed="1"/>
-    <w:lsdException w:name="TOC Heading" w:semiHidden="1" w:uiPriority="39" w:unhideWhenUsed="1" w:qFormat="1"/>
+    <w:lsdException w:name="Bibliography" w:uiPriority="37" w:semiHidden="1" w:unhideWhenUsed="1"/>
+    <w:lsdException w:name="TOC Heading" w:uiPriority="39" w:semiHidden="1" w:unhideWhenUsed="1" w:qFormat="1"/>
     <w:lsdException w:name="Plain Table 1" w:uiPriority="41"/>
     <w:lsdException w:name="Plain Table 2" w:uiPriority="42"/>
     <w:lsdException w:name="Plain Table 3" w:uiPriority="43"/>
@@ -2406,18 +2369,18 @@
     <w:lsdException w:name="List Table 6 Colorful Accent 6" w:uiPriority="51"/>
     <w:lsdException w:name="List Table 7 Colorful Accent 6" w:uiPriority="52"/>
   </w:latentStyles>
-  <w:style w:type="paragraph" w:default="1" w:styleId="Normal">
+  <w:style w:type="paragraph" w:styleId="Normal" w:default="1">
     <w:name w:val="Normal"/>
     <w:qFormat/>
     <w:rsid w:val="00E81877"/>
   </w:style>
-  <w:style w:type="character" w:default="1" w:styleId="Fuentedeprrafopredeter">
+  <w:style w:type="character" w:styleId="Fuentedeprrafopredeter" w:default="1">
     <w:name w:val="Default Paragraph Font"/>
     <w:uiPriority w:val="1"/>
     <w:semiHidden/>
     <w:unhideWhenUsed/>
   </w:style>
-  <w:style w:type="table" w:default="1" w:styleId="Tablanormal">
+  <w:style w:type="table" w:styleId="Tablanormal" w:default="1">
     <w:name w:val="Normal Table"/>
     <w:uiPriority w:val="99"/>
     <w:semiHidden/>
@@ -2432,7 +2395,7 @@
       </w:tblCellMar>
     </w:tblPr>
   </w:style>
-  <w:style w:type="numbering" w:default="1" w:styleId="Sinlista">
+  <w:style w:type="numbering" w:styleId="Sinlista" w:default="1">
     <w:name w:val="No List"/>
     <w:uiPriority w:val="99"/>
     <w:semiHidden/>
@@ -2466,7 +2429,7 @@
       <w:szCs w:val="16"/>
     </w:rPr>
   </w:style>
-  <w:style w:type="character" w:customStyle="1" w:styleId="TextodegloboCar">
+  <w:style w:type="character" w:styleId="TextodegloboCar" w:customStyle="1">
     <w:name w:val="Texto de globo Car"/>
     <w:basedOn w:val="Fuentedeprrafopredeter"/>
     <w:link w:val="Textodeglobo"/>
@@ -2488,17 +2451,17 @@
       <w:spacing w:after="0" w:line="240" w:lineRule="auto"/>
     </w:pPr>
     <w:rPr>
-      <w:rFonts w:ascii="Calibri" w:eastAsia="Calibri" w:hAnsi="Calibri" w:cs="Times New Roman"/>
+      <w:rFonts w:ascii="Calibri" w:hAnsi="Calibri" w:eastAsia="Calibri" w:cs="Times New Roman"/>
       <w:lang w:val="es-CO" w:eastAsia="en-US"/>
     </w:rPr>
     <w:tblPr>
       <w:tblBorders>
-        <w:top w:val="single" w:sz="4" w:space="0" w:color="auto"/>
-        <w:left w:val="single" w:sz="4" w:space="0" w:color="auto"/>
-        <w:bottom w:val="single" w:sz="4" w:space="0" w:color="auto"/>
-        <w:right w:val="single" w:sz="4" w:space="0" w:color="auto"/>
-        <w:insideH w:val="single" w:sz="4" w:space="0" w:color="auto"/>
-        <w:insideV w:val="single" w:sz="4" w:space="0" w:color="auto"/>
+        <w:top w:val="single" w:color="auto" w:sz="4" w:space="0"/>
+        <w:left w:val="single" w:color="auto" w:sz="4" w:space="0"/>
+        <w:bottom w:val="single" w:color="auto" w:sz="4" w:space="0"/>
+        <w:right w:val="single" w:color="auto" w:sz="4" w:space="0"/>
+        <w:insideH w:val="single" w:color="auto" w:sz="4" w:space="0"/>
+        <w:insideV w:val="single" w:color="auto" w:sz="4" w:space="0"/>
       </w:tblBorders>
     </w:tblPr>
   </w:style>

</xml_diff>